<commit_message>
New Graphs and other updates
</commit_message>
<xml_diff>
--- a/Result Files/AES Block Cipher Modes.docx
+++ b/Result Files/AES Block Cipher Modes.docx
@@ -2299,7 +2299,58 @@
           <w:sz w:val="24"/>
           <w:lang w:val="en-US"/>
         </w:rPr>
-        <w:t>#&gt;./keygen -s keysize</w:t>
+        <w:t>#&gt;</w:t>
+      </w:r>
+      <w:proofErr w:type="gramStart"/>
+      <w:r>
+        <w:rPr>
+          <w:rFonts w:cs="Arial"/>
+          <w:color w:val="000000"/>
+          <w:sz w:val="24"/>
+          <w:lang w:val="en-US"/>
+        </w:rPr>
+        <w:t>./</w:t>
+      </w:r>
+      <w:proofErr w:type="spellStart"/>
+      <w:proofErr w:type="gramEnd"/>
+      <w:r>
+        <w:rPr>
+          <w:rFonts w:cs="Arial"/>
+          <w:color w:val="000000"/>
+          <w:sz w:val="24"/>
+          <w:lang w:val="en-US"/>
+        </w:rPr>
+        <w:t>keygen</w:t>
+      </w:r>
+      <w:proofErr w:type="spellEnd"/>
+      <w:r>
+        <w:rPr>
+          <w:rFonts w:cs="Arial"/>
+          <w:color w:val="000000"/>
+          <w:sz w:val="24"/>
+          <w:lang w:val="en-US"/>
+        </w:rPr>
+        <w:t xml:space="preserve"> [-b] [-s </w:t>
+      </w:r>
+      <w:proofErr w:type="spellStart"/>
+      <w:r>
+        <w:rPr>
+          <w:rFonts w:cs="Arial"/>
+          <w:color w:val="000000"/>
+          <w:sz w:val="24"/>
+          <w:lang w:val="en-US"/>
+        </w:rPr>
+        <w:t>key_size_in_bytes</w:t>
+      </w:r>
+      <w:proofErr w:type="spellEnd"/>
+      <w:r>
+        <w:rPr>
+          <w:rFonts w:cs="Arial"/>
+          <w:color w:val="000000"/>
+          <w:sz w:val="24"/>
+          <w:lang w:val="en-US"/>
+        </w:rPr>
+        <w:t xml:space="preserve"> (16, 24, 32) default=16]</w:t>
       </w:r>
     </w:p>
     <w:p>
@@ -2997,9 +3048,9 @@
       <w:pPr>
         <w:pStyle w:val="Heading3"/>
       </w:pPr>
-      <w:bookmarkStart w:id="77" w:name="_MV3BS_19"/>
-      <w:bookmarkStart w:id="78" w:name="BRANCH_19"/>
-      <w:bookmarkStart w:id="79" w:name="_Toc237850746"/>
+      <w:bookmarkStart w:id="77" w:name="BRANCH_19"/>
+      <w:bookmarkStart w:id="78" w:name="_Toc237850746"/>
+      <w:bookmarkStart w:id="79" w:name="_MV3BS_19"/>
       <w:bookmarkEnd w:id="75"/>
       <w:r>
         <w:t>O</w:t>
@@ -3065,8 +3116,8 @@
         <w:pStyle w:val="Heading2"/>
       </w:pPr>
       <w:bookmarkStart w:id="80" w:name="_MV3XX_62"/>
+      <w:bookmarkEnd w:id="77"/>
       <w:bookmarkEnd w:id="78"/>
-      <w:bookmarkEnd w:id="79"/>
       <w:bookmarkEnd w:id="80"/>
       <w:r>
         <w:t>Enhancements</w:t>
@@ -3232,7 +3283,7 @@
       <w:bookmarkStart w:id="81" w:name="BRANCH_20"/>
       <w:bookmarkStart w:id="82" w:name="_Toc237850747"/>
       <w:bookmarkStart w:id="83" w:name="_MV3BS_20"/>
-      <w:bookmarkEnd w:id="77"/>
+      <w:bookmarkEnd w:id="79"/>
       <w:r>
         <w:t>Software Libraries</w:t>
       </w:r>
@@ -5587,7 +5638,7 @@
           <w:sz w:val="24"/>
           <w:lang w:val="en-US"/>
         </w:rPr>
-        <w:t xml:space="preserve">This section will show a comparison of the modes of operation with each other for encryption.  A table will also show the min, max and average values for throughput for each mode.  </w:t>
+        <w:t>This section will show a comparison of the modes of operation with each other for encryption.  A table will also show the min, max and average values for throughput for each mode.</w:t>
       </w:r>
     </w:p>
     <w:p>
@@ -5617,6 +5668,146 @@
         </w:rPr>
       </w:pPr>
     </w:p>
+    <w:p>
+      <w:pPr>
+        <w:widowControl w:val="0"/>
+        <w:tabs>
+          <w:tab w:val="left" w:pos="560"/>
+          <w:tab w:val="left" w:pos="1120"/>
+          <w:tab w:val="left" w:pos="1680"/>
+          <w:tab w:val="left" w:pos="2240"/>
+          <w:tab w:val="left" w:pos="2800"/>
+          <w:tab w:val="left" w:pos="3360"/>
+          <w:tab w:val="left" w:pos="3920"/>
+          <w:tab w:val="left" w:pos="4480"/>
+          <w:tab w:val="left" w:pos="5040"/>
+          <w:tab w:val="left" w:pos="5600"/>
+          <w:tab w:val="left" w:pos="6160"/>
+          <w:tab w:val="left" w:pos="6720"/>
+        </w:tabs>
+        <w:autoSpaceDE w:val="0"/>
+        <w:autoSpaceDN w:val="0"/>
+        <w:adjustRightInd w:val="0"/>
+        <w:rPr>
+          <w:rFonts w:cs="Arial"/>
+          <w:sz w:val="24"/>
+          <w:lang w:val="en-US"/>
+        </w:rPr>
+      </w:pPr>
+      <w:r>
+        <w:lastRenderedPageBreak/>
+        <w:drawing>
+          <wp:inline distT="0" distB="0" distL="0" distR="0" wp14:anchorId="15D46193" wp14:editId="474C8D5E">
+            <wp:extent cx="6120130" cy="3712295"/>
+            <wp:effectExtent l="0" t="0" r="0" b="0"/>
+            <wp:docPr id="3" name="Picture 1"/>
+            <wp:cNvGraphicFramePr>
+              <a:graphicFrameLocks xmlns:a="http://schemas.openxmlformats.org/drawingml/2006/main" noChangeAspect="1"/>
+            </wp:cNvGraphicFramePr>
+            <a:graphic xmlns:a="http://schemas.openxmlformats.org/drawingml/2006/main">
+              <a:graphicData uri="http://schemas.openxmlformats.org/drawingml/2006/picture">
+                <pic:pic xmlns:pic="http://schemas.openxmlformats.org/drawingml/2006/picture">
+                  <pic:nvPicPr>
+                    <pic:cNvPr id="0" name="Picture 1"/>
+                    <pic:cNvPicPr>
+                      <a:picLocks noChangeAspect="1" noChangeArrowheads="1"/>
+                    </pic:cNvPicPr>
+                  </pic:nvPicPr>
+                  <pic:blipFill>
+                    <a:blip r:embed="rId20">
+                      <a:extLst>
+                        <a:ext uri="{28A0092B-C50C-407E-A947-70E740481C1C}">
+                          <a14:useLocalDpi xmlns:a14="http://schemas.microsoft.com/office/drawing/2010/main" val="0"/>
+                        </a:ext>
+                      </a:extLst>
+                    </a:blip>
+                    <a:srcRect/>
+                    <a:stretch>
+                      <a:fillRect/>
+                    </a:stretch>
+                  </pic:blipFill>
+                  <pic:spPr bwMode="auto">
+                    <a:xfrm>
+                      <a:off x="0" y="0"/>
+                      <a:ext cx="6120130" cy="3712295"/>
+                    </a:xfrm>
+                    <a:prstGeom prst="rect">
+                      <a:avLst/>
+                    </a:prstGeom>
+                    <a:noFill/>
+                    <a:ln>
+                      <a:noFill/>
+                    </a:ln>
+                  </pic:spPr>
+                </pic:pic>
+              </a:graphicData>
+            </a:graphic>
+          </wp:inline>
+        </w:drawing>
+      </w:r>
+    </w:p>
+    <w:p>
+      <w:pPr>
+        <w:widowControl w:val="0"/>
+        <w:tabs>
+          <w:tab w:val="left" w:pos="560"/>
+          <w:tab w:val="left" w:pos="1120"/>
+          <w:tab w:val="left" w:pos="1680"/>
+          <w:tab w:val="left" w:pos="2240"/>
+          <w:tab w:val="left" w:pos="2800"/>
+          <w:tab w:val="left" w:pos="3360"/>
+          <w:tab w:val="left" w:pos="3920"/>
+          <w:tab w:val="left" w:pos="4480"/>
+          <w:tab w:val="left" w:pos="5040"/>
+          <w:tab w:val="left" w:pos="5600"/>
+          <w:tab w:val="left" w:pos="6160"/>
+          <w:tab w:val="left" w:pos="6720"/>
+        </w:tabs>
+        <w:autoSpaceDE w:val="0"/>
+        <w:autoSpaceDN w:val="0"/>
+        <w:adjustRightInd w:val="0"/>
+        <w:rPr>
+          <w:rFonts w:cs="Arial"/>
+          <w:sz w:val="24"/>
+          <w:lang w:val="en-US"/>
+        </w:rPr>
+      </w:pPr>
+      <w:r>
+        <w:rPr>
+          <w:rFonts w:cs="Arial"/>
+          <w:sz w:val="24"/>
+          <w:lang w:val="en-US"/>
+        </w:rPr>
+        <w:t xml:space="preserve">  </w:t>
+      </w:r>
+    </w:p>
+    <w:p>
+      <w:pPr>
+        <w:widowControl w:val="0"/>
+        <w:tabs>
+          <w:tab w:val="left" w:pos="560"/>
+          <w:tab w:val="left" w:pos="1120"/>
+          <w:tab w:val="left" w:pos="1680"/>
+          <w:tab w:val="left" w:pos="2240"/>
+          <w:tab w:val="left" w:pos="2800"/>
+          <w:tab w:val="left" w:pos="3360"/>
+          <w:tab w:val="left" w:pos="3920"/>
+          <w:tab w:val="left" w:pos="4480"/>
+          <w:tab w:val="left" w:pos="5040"/>
+          <w:tab w:val="left" w:pos="5600"/>
+          <w:tab w:val="left" w:pos="6160"/>
+          <w:tab w:val="left" w:pos="6720"/>
+        </w:tabs>
+        <w:autoSpaceDE w:val="0"/>
+        <w:autoSpaceDN w:val="0"/>
+        <w:adjustRightInd w:val="0"/>
+        <w:rPr>
+          <w:rFonts w:cs="Arial"/>
+          <w:sz w:val="24"/>
+          <w:lang w:val="en-US"/>
+        </w:rPr>
+      </w:pPr>
+    </w:p>
     <w:tbl>
       <w:tblPr>
         <w:tblW w:w="10040" w:type="dxa"/>
@@ -6500,7 +6691,6 @@
                 <w:sz w:val="24"/>
                 <w:lang w:val="en-US"/>
               </w:rPr>
-              <w:lastRenderedPageBreak/>
               <w:t>5000</w:t>
             </w:r>
           </w:p>
@@ -9580,6 +9770,7 @@
                 <w:sz w:val="24"/>
                 <w:lang w:val="en-US"/>
               </w:rPr>
+              <w:lastRenderedPageBreak/>
               <w:t>256000</w:t>
             </w:r>
           </w:p>
@@ -14198,7 +14389,6 @@
                 <w:sz w:val="24"/>
                 <w:lang w:val="en-US"/>
               </w:rPr>
-              <w:lastRenderedPageBreak/>
               <w:t>ECB</w:t>
             </w:r>
           </w:p>
@@ -17198,6 +17388,7 @@
                 <w:sz w:val="24"/>
                 <w:lang w:val="en-US"/>
               </w:rPr>
+              <w:lastRenderedPageBreak/>
               <w:t>1000</w:t>
             </w:r>
           </w:p>
@@ -19712,7 +19903,25 @@
           <w:sz w:val="24"/>
           <w:lang w:val="en-US"/>
         </w:rPr>
-        <w:t>More text here</w:t>
+        <w:t xml:space="preserve">Key size </w:t>
+      </w:r>
+      <w:proofErr w:type="spellStart"/>
+      <w:r>
+        <w:rPr>
+          <w:rFonts w:cs="Arial"/>
+          <w:sz w:val="24"/>
+          <w:lang w:val="en-US"/>
+        </w:rPr>
+        <w:t>vs</w:t>
+      </w:r>
+      <w:proofErr w:type="spellEnd"/>
+      <w:r>
+        <w:rPr>
+          <w:rFonts w:cs="Arial"/>
+          <w:sz w:val="24"/>
+          <w:lang w:val="en-US"/>
+        </w:rPr>
+        <w:t xml:space="preserve"> Text size per mode</w:t>
       </w:r>
     </w:p>
     <w:p>
@@ -19795,6 +20004,164 @@
         </w:rPr>
       </w:pPr>
     </w:p>
+    <w:p>
+      <w:pPr>
+        <w:widowControl w:val="0"/>
+        <w:tabs>
+          <w:tab w:val="left" w:pos="560"/>
+          <w:tab w:val="left" w:pos="1120"/>
+          <w:tab w:val="left" w:pos="1680"/>
+          <w:tab w:val="left" w:pos="2240"/>
+          <w:tab w:val="left" w:pos="2800"/>
+          <w:tab w:val="left" w:pos="3360"/>
+          <w:tab w:val="left" w:pos="3920"/>
+          <w:tab w:val="left" w:pos="4480"/>
+          <w:tab w:val="left" w:pos="5040"/>
+          <w:tab w:val="left" w:pos="5600"/>
+          <w:tab w:val="left" w:pos="6160"/>
+          <w:tab w:val="left" w:pos="6720"/>
+        </w:tabs>
+        <w:autoSpaceDE w:val="0"/>
+        <w:autoSpaceDN w:val="0"/>
+        <w:adjustRightInd w:val="0"/>
+        <w:rPr>
+          <w:rFonts w:cs="Arial"/>
+          <w:sz w:val="24"/>
+          <w:lang w:val="en-US"/>
+        </w:rPr>
+      </w:pPr>
+      <w:r>
+        <w:drawing>
+          <wp:inline distT="0" distB="0" distL="0" distR="0" wp14:anchorId="55E1BF2D" wp14:editId="5B7FD18B">
+            <wp:extent cx="6120130" cy="3716161"/>
+            <wp:effectExtent l="0" t="0" r="0" b="0"/>
+            <wp:docPr id="4" name="Picture 2"/>
+            <wp:cNvGraphicFramePr>
+              <a:graphicFrameLocks xmlns:a="http://schemas.openxmlformats.org/drawingml/2006/main" noChangeAspect="1"/>
+            </wp:cNvGraphicFramePr>
+            <a:graphic xmlns:a="http://schemas.openxmlformats.org/drawingml/2006/main">
+              <a:graphicData uri="http://schemas.openxmlformats.org/drawingml/2006/picture">
+                <pic:pic xmlns:pic="http://schemas.openxmlformats.org/drawingml/2006/picture">
+                  <pic:nvPicPr>
+                    <pic:cNvPr id="0" name="Picture 2"/>
+                    <pic:cNvPicPr>
+                      <a:picLocks noChangeAspect="1" noChangeArrowheads="1"/>
+                    </pic:cNvPicPr>
+                  </pic:nvPicPr>
+                  <pic:blipFill>
+                    <a:blip r:embed="rId21">
+                      <a:extLst>
+                        <a:ext uri="{28A0092B-C50C-407E-A947-70E740481C1C}">
+                          <a14:useLocalDpi xmlns:a14="http://schemas.microsoft.com/office/drawing/2010/main" val="0"/>
+                        </a:ext>
+                      </a:extLst>
+                    </a:blip>
+                    <a:srcRect/>
+                    <a:stretch>
+                      <a:fillRect/>
+                    </a:stretch>
+                  </pic:blipFill>
+                  <pic:spPr bwMode="auto">
+                    <a:xfrm>
+                      <a:off x="0" y="0"/>
+                      <a:ext cx="6120130" cy="3716161"/>
+                    </a:xfrm>
+                    <a:prstGeom prst="rect">
+                      <a:avLst/>
+                    </a:prstGeom>
+                    <a:noFill/>
+                    <a:ln>
+                      <a:noFill/>
+                    </a:ln>
+                  </pic:spPr>
+                </pic:pic>
+              </a:graphicData>
+            </a:graphic>
+          </wp:inline>
+        </w:drawing>
+      </w:r>
+    </w:p>
+    <w:p>
+      <w:pPr>
+        <w:widowControl w:val="0"/>
+        <w:tabs>
+          <w:tab w:val="left" w:pos="560"/>
+          <w:tab w:val="left" w:pos="1120"/>
+          <w:tab w:val="left" w:pos="1680"/>
+          <w:tab w:val="left" w:pos="2240"/>
+          <w:tab w:val="left" w:pos="2800"/>
+          <w:tab w:val="left" w:pos="3360"/>
+          <w:tab w:val="left" w:pos="3920"/>
+          <w:tab w:val="left" w:pos="4480"/>
+          <w:tab w:val="left" w:pos="5040"/>
+          <w:tab w:val="left" w:pos="5600"/>
+          <w:tab w:val="left" w:pos="6160"/>
+          <w:tab w:val="left" w:pos="6720"/>
+        </w:tabs>
+        <w:autoSpaceDE w:val="0"/>
+        <w:autoSpaceDN w:val="0"/>
+        <w:adjustRightInd w:val="0"/>
+        <w:rPr>
+          <w:rFonts w:cs="Arial"/>
+          <w:sz w:val="24"/>
+          <w:lang w:val="en-US"/>
+        </w:rPr>
+      </w:pPr>
+    </w:p>
+    <w:p>
+      <w:pPr>
+        <w:widowControl w:val="0"/>
+        <w:tabs>
+          <w:tab w:val="left" w:pos="560"/>
+          <w:tab w:val="left" w:pos="1120"/>
+          <w:tab w:val="left" w:pos="1680"/>
+          <w:tab w:val="left" w:pos="2240"/>
+          <w:tab w:val="left" w:pos="2800"/>
+          <w:tab w:val="left" w:pos="3360"/>
+          <w:tab w:val="left" w:pos="3920"/>
+          <w:tab w:val="left" w:pos="4480"/>
+          <w:tab w:val="left" w:pos="5040"/>
+          <w:tab w:val="left" w:pos="5600"/>
+          <w:tab w:val="left" w:pos="6160"/>
+          <w:tab w:val="left" w:pos="6720"/>
+        </w:tabs>
+        <w:autoSpaceDE w:val="0"/>
+        <w:autoSpaceDN w:val="0"/>
+        <w:adjustRightInd w:val="0"/>
+        <w:rPr>
+          <w:rFonts w:cs="Arial"/>
+          <w:sz w:val="24"/>
+          <w:lang w:val="en-US"/>
+        </w:rPr>
+      </w:pPr>
+    </w:p>
+    <w:p>
+      <w:pPr>
+        <w:widowControl w:val="0"/>
+        <w:tabs>
+          <w:tab w:val="left" w:pos="560"/>
+          <w:tab w:val="left" w:pos="1120"/>
+          <w:tab w:val="left" w:pos="1680"/>
+          <w:tab w:val="left" w:pos="2240"/>
+          <w:tab w:val="left" w:pos="2800"/>
+          <w:tab w:val="left" w:pos="3360"/>
+          <w:tab w:val="left" w:pos="3920"/>
+          <w:tab w:val="left" w:pos="4480"/>
+          <w:tab w:val="left" w:pos="5040"/>
+          <w:tab w:val="left" w:pos="5600"/>
+          <w:tab w:val="left" w:pos="6160"/>
+          <w:tab w:val="left" w:pos="6720"/>
+        </w:tabs>
+        <w:autoSpaceDE w:val="0"/>
+        <w:autoSpaceDN w:val="0"/>
+        <w:adjustRightInd w:val="0"/>
+        <w:rPr>
+          <w:rFonts w:cs="Arial"/>
+          <w:sz w:val="24"/>
+          <w:lang w:val="en-US"/>
+        </w:rPr>
+      </w:pPr>
+    </w:p>
     <w:tbl>
       <w:tblPr>
         <w:tblW w:w="9860" w:type="dxa"/>
@@ -20218,7 +20585,6 @@
                 <w:sz w:val="24"/>
                 <w:lang w:val="en-US"/>
               </w:rPr>
-              <w:lastRenderedPageBreak/>
               <w:t>CBC</w:t>
             </w:r>
           </w:p>
@@ -27337,6 +27703,7 @@
                 <w:sz w:val="24"/>
                 <w:lang w:val="en-US"/>
               </w:rPr>
+              <w:lastRenderedPageBreak/>
               <w:t>256000</w:t>
             </w:r>
           </w:p>
@@ -27837,7 +28204,6 @@
                 <w:sz w:val="24"/>
                 <w:lang w:val="en-US"/>
               </w:rPr>
-              <w:lastRenderedPageBreak/>
               <w:t>5000</w:t>
             </w:r>
           </w:p>
@@ -33890,33 +34256,51 @@
           <w:sz w:val="24"/>
           <w:lang w:val="en-US"/>
         </w:rPr>
-        <w:t>More text here.</w:t>
-      </w:r>
+        <w:t xml:space="preserve">Key Size </w:t>
+      </w:r>
+      <w:proofErr w:type="spellStart"/>
+      <w:r>
+        <w:rPr>
+          <w:rFonts w:cs="Arial"/>
+          <w:sz w:val="24"/>
+          <w:lang w:val="en-US"/>
+        </w:rPr>
+        <w:t>vs</w:t>
+      </w:r>
+      <w:proofErr w:type="spellEnd"/>
+      <w:r>
+        <w:rPr>
+          <w:rFonts w:cs="Arial"/>
+          <w:sz w:val="24"/>
+          <w:lang w:val="en-US"/>
+        </w:rPr>
+        <w:t xml:space="preserve"> Text size per mode</w:t>
+      </w:r>
+      <w:bookmarkStart w:id="125" w:name="_GoBack"/>
+      <w:bookmarkEnd w:id="125"/>
     </w:p>
     <w:p>
       <w:pPr>
         <w:pStyle w:val="Heading2"/>
       </w:pPr>
-      <w:bookmarkStart w:id="125" w:name="BRANCH_31"/>
-      <w:bookmarkStart w:id="126" w:name="_Toc237850758"/>
-      <w:bookmarkStart w:id="127" w:name="_MV3BS_31"/>
+      <w:bookmarkStart w:id="126" w:name="BRANCH_31"/>
+      <w:bookmarkStart w:id="127" w:name="_Toc237850758"/>
+      <w:bookmarkStart w:id="128" w:name="_MV3BS_31"/>
       <w:bookmarkEnd w:id="123"/>
       <w:r>
         <w:t>Conclusions</w:t>
       </w:r>
-      <w:bookmarkEnd w:id="125"/>
       <w:bookmarkEnd w:id="126"/>
+      <w:bookmarkEnd w:id="127"/>
     </w:p>
     <w:p>
-      <w:bookmarkStart w:id="128" w:name="_MV3XX_98"/>
-      <w:bookmarkStart w:id="129" w:name="_GoBack"/>
-      <w:bookmarkEnd w:id="127"/>
+      <w:bookmarkStart w:id="129" w:name="_MV3XX_98"/>
       <w:bookmarkEnd w:id="128"/>
       <w:bookmarkEnd w:id="129"/>
     </w:p>
     <w:sectPr>
-      <w:footerReference w:type="even" r:id="rId20"/>
-      <w:footerReference w:type="default" r:id="rId21"/>
+      <w:footerReference w:type="even" r:id="rId22"/>
+      <w:footerReference w:type="default" r:id="rId23"/>
       <w:pgSz w:w="11906" w:h="16838"/>
       <w:pgMar w:top="1021" w:right="1134" w:bottom="1134" w:left="1134" w:header="567" w:footer="567" w:gutter="0"/>
       <w:pgNumType w:start="1"/>
@@ -34170,7 +34554,7 @@
               <w:rStyle w:val="PageNumber"/>
               <w:noProof/>
             </w:rPr>
-            <w:t>14</w:t>
+            <w:t>1</w:t>
           </w:r>
           <w:r>
             <w:rPr>
@@ -37503,7 +37887,6 @@
   <w:style w:type="character" w:default="1" w:styleId="DefaultParagraphFont">
     <w:name w:val="Default Paragraph Font"/>
     <w:uiPriority w:val="1"/>
-    <w:semiHidden/>
     <w:unhideWhenUsed/>
   </w:style>
   <w:style w:type="table" w:default="1" w:styleId="TableNormal">
@@ -38300,7 +38683,7 @@
 </file>
 
 <file path=customXml/itemProps1.xml><?xml version="1.0" encoding="utf-8"?>
-<ds:datastoreItem xmlns:ds="http://schemas.openxmlformats.org/officeDocument/2006/customXml" ds:itemID="{855C4D87-5DC8-F64F-AA71-4E7F01335B15}">
+<ds:datastoreItem xmlns:ds="http://schemas.openxmlformats.org/officeDocument/2006/customXml" ds:itemID="{515C6F6E-544F-9E44-AC5A-710E69826A52}">
   <ds:schemaRefs>
     <ds:schemaRef ds:uri="http://schemas.openxmlformats.org/officeDocument/2006/bibliography"/>
   </ds:schemaRefs>

</xml_diff>